<commit_message>
feat(app7): template-based Appendix 7 generator with strict 6-column mapping; add RU/KZ/EN labels and S1 submit button\n\n- Add generateApp7FromTemplate using docxtemplater + pizzip\n- Map S1 form collections to 6-col rows (no|title|format|pub_info|pages|coauthors)\n- Locale-aware labels for format and small tokens (стр./бет/pp., Свид. №)\n- Add 'Generate Appendix 7' button in S1 scene\n- Add forms.submit_publications and forms.generate_app7 i18n keys\n- Provide local TS decl for file-saver
</commit_message>
<xml_diff>
--- a/frontend/public/templates/app7.en.docx
+++ b/frontend/public/templates/app7.en.docx
@@ -22,7 +22,7 @@
         <mc:AlternateContent>
           <mc:Choice Requires="wps">
             <w:drawing>
-              <wp:anchor distT="0" distB="0" distL="0" distR="0" simplePos="0" relativeHeight="251659264" behindDoc="0" locked="0" layoutInCell="1" allowOverlap="1" wp14:anchorId="2B1F36A9" wp14:editId="6780CCF4">
+              <wp:anchor distT="0" distB="0" distL="0" distR="0" simplePos="0" relativeHeight="251659264" behindDoc="0" locked="0" layoutInCell="1" allowOverlap="1" wp14:anchorId="2B1F36A9" wp14:editId="78253E74">
                 <wp:simplePos x="0" y="0"/>
                 <wp:positionH relativeFrom="page">
                   <wp:posOffset>8186928</wp:posOffset>
@@ -33,7 +33,7 @@
                 <wp:extent cx="1778635" cy="6350"/>
                 <wp:effectExtent l="0" t="0" r="0" b="0"/>
                 <wp:wrapNone/>
-                <wp:docPr id="61" name="Graphic 61"/>
+                <wp:docPr id="61" name="Graphic 61" hidden="1"/>
                 <wp:cNvGraphicFramePr>
                   <a:graphicFrameLocks xmlns:a="http://schemas.openxmlformats.org/drawingml/2006/main"/>
                 </wp:cNvGraphicFramePr>
@@ -93,7 +93,7 @@
           </mc:Choice>
           <mc:Fallback>
             <w:pict>
-              <v:shape w14:anchorId="1DFCEECE" id="Graphic 61" o:spid="_x0000_s1026" style="position:absolute;margin-left:644.65pt;margin-top:414.85pt;width:140.05pt;height:.5pt;z-index:251659264;visibility:visible;mso-wrap-style:square;mso-wrap-distance-left:0;mso-wrap-distance-top:0;mso-wrap-distance-right:0;mso-wrap-distance-bottom:0;mso-position-horizontal:absolute;mso-position-horizontal-relative:page;mso-position-vertical:absolute;mso-position-vertical-relative:page;v-text-anchor:top" coordsize="1778635,6350" o:gfxdata="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" path="m1778507,l,,,6096r1778507,l1778507,xe" fillcolor="black" stroked="f">
+              <v:shape w14:anchorId="53982F7D" id="Graphic 61" o:spid="_x0000_s1026" style="position:absolute;margin-left:644.65pt;margin-top:414.85pt;width:140.05pt;height:.5pt;z-index:251659264;visibility:hidden;mso-wrap-style:square;mso-wrap-distance-left:0;mso-wrap-distance-top:0;mso-wrap-distance-right:0;mso-wrap-distance-bottom:0;mso-position-horizontal:absolute;mso-position-horizontal-relative:page;mso-position-vertical:absolute;mso-position-vertical-relative:page;v-text-anchor:top" coordsize="1778635,6350" o:gfxdata="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" path="m1778507,l,,,6096r1778507,l1778507,xe" fillcolor="black" stroked="f">
                 <v:path arrowok="t"/>
                 <w10:wrap anchorx="page" anchory="page"/>
               </v:shape>
@@ -110,7 +110,7 @@
         <mc:AlternateContent>
           <mc:Choice Requires="wps">
             <w:drawing>
-              <wp:anchor distT="0" distB="0" distL="0" distR="0" simplePos="0" relativeHeight="251660288" behindDoc="0" locked="0" layoutInCell="1" allowOverlap="1" wp14:anchorId="5343AB7E" wp14:editId="6616EE77">
+              <wp:anchor distT="0" distB="0" distL="0" distR="0" simplePos="0" relativeHeight="251660288" behindDoc="0" locked="0" layoutInCell="1" allowOverlap="1" wp14:anchorId="5343AB7E" wp14:editId="554FEA45">
                 <wp:simplePos x="0" y="0"/>
                 <wp:positionH relativeFrom="page">
                   <wp:posOffset>8186928</wp:posOffset>
@@ -121,7 +121,7 @@
                 <wp:extent cx="1778635" cy="6350"/>
                 <wp:effectExtent l="0" t="0" r="0" b="0"/>
                 <wp:wrapNone/>
-                <wp:docPr id="62" name="Graphic 62"/>
+                <wp:docPr id="62" name="Graphic 62" hidden="1"/>
                 <wp:cNvGraphicFramePr>
                   <a:graphicFrameLocks xmlns:a="http://schemas.openxmlformats.org/drawingml/2006/main"/>
                 </wp:cNvGraphicFramePr>
@@ -181,7 +181,7 @@
           </mc:Choice>
           <mc:Fallback>
             <w:pict>
-              <v:shape w14:anchorId="66030F56" id="Graphic 62" o:spid="_x0000_s1026" style="position:absolute;margin-left:644.65pt;margin-top:447.5pt;width:140.05pt;height:.5pt;z-index:251660288;visibility:visible;mso-wrap-style:square;mso-wrap-distance-left:0;mso-wrap-distance-top:0;mso-wrap-distance-right:0;mso-wrap-distance-bottom:0;mso-position-horizontal:absolute;mso-position-horizontal-relative:page;mso-position-vertical:absolute;mso-position-vertical-relative:page;v-text-anchor:top" coordsize="1778635,6350" o:gfxdata="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" path="m1778507,l,,,6108r1778507,l1778507,xe" fillcolor="black" stroked="f">
+              <v:shape w14:anchorId="6D84D03F" id="Graphic 62" o:spid="_x0000_s1026" style="position:absolute;margin-left:644.65pt;margin-top:447.5pt;width:140.05pt;height:.5pt;z-index:251660288;visibility:hidden;mso-wrap-style:square;mso-wrap-distance-left:0;mso-wrap-distance-top:0;mso-wrap-distance-right:0;mso-wrap-distance-bottom:0;mso-position-horizontal:absolute;mso-position-horizontal-relative:page;mso-position-vertical:absolute;mso-position-vertical-relative:page;v-text-anchor:top" coordsize="1778635,6350" o:gfxdata="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" path="m1778507,l,,,6108r1778507,l1778507,xe" fillcolor="black" stroked="f">
                 <v:path arrowok="t"/>
                 <w10:wrap anchorx="page" anchory="page"/>
               </v:shape>
@@ -198,7 +198,7 @@
         <mc:AlternateContent>
           <mc:Choice Requires="wps">
             <w:drawing>
-              <wp:anchor distT="0" distB="0" distL="0" distR="0" simplePos="0" relativeHeight="251661312" behindDoc="0" locked="0" layoutInCell="1" allowOverlap="1" wp14:anchorId="18C74870" wp14:editId="3032B82C">
+              <wp:anchor distT="0" distB="0" distL="0" distR="0" simplePos="0" relativeHeight="251661312" behindDoc="0" locked="0" layoutInCell="1" allowOverlap="1" wp14:anchorId="18C74870" wp14:editId="6BA905F2">
                 <wp:simplePos x="0" y="0"/>
                 <wp:positionH relativeFrom="page">
                   <wp:posOffset>8186928</wp:posOffset>
@@ -209,7 +209,7 @@
                 <wp:extent cx="1778635" cy="6350"/>
                 <wp:effectExtent l="0" t="0" r="0" b="0"/>
                 <wp:wrapNone/>
-                <wp:docPr id="63" name="Graphic 63"/>
+                <wp:docPr id="63" name="Graphic 63" hidden="1"/>
                 <wp:cNvGraphicFramePr>
                   <a:graphicFrameLocks xmlns:a="http://schemas.openxmlformats.org/drawingml/2006/main"/>
                 </wp:cNvGraphicFramePr>
@@ -269,7 +269,7 @@
           </mc:Choice>
           <mc:Fallback>
             <w:pict>
-              <v:shape w14:anchorId="4CFC02C3" id="Graphic 63" o:spid="_x0000_s1026" style="position:absolute;margin-left:644.65pt;margin-top:480.25pt;width:140.05pt;height:.5pt;z-index:251661312;visibility:visible;mso-wrap-style:square;mso-wrap-distance-left:0;mso-wrap-distance-top:0;mso-wrap-distance-right:0;mso-wrap-distance-bottom:0;mso-position-horizontal:absolute;mso-position-horizontal-relative:page;mso-position-vertical:absolute;mso-position-vertical-relative:page;v-text-anchor:top" coordsize="1778635,6350" o:gfxdata="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" path="m1778507,l,,,6108r1778507,l1778507,xe" fillcolor="black" stroked="f">
+              <v:shape w14:anchorId="20795197" id="Graphic 63" o:spid="_x0000_s1026" style="position:absolute;margin-left:644.65pt;margin-top:480.25pt;width:140.05pt;height:.5pt;z-index:251661312;visibility:hidden;mso-wrap-style:square;mso-wrap-distance-left:0;mso-wrap-distance-top:0;mso-wrap-distance-right:0;mso-wrap-distance-bottom:0;mso-position-horizontal:absolute;mso-position-horizontal-relative:page;mso-position-vertical:absolute;mso-position-vertical-relative:page;v-text-anchor:top" coordsize="1778635,6350" o:gfxdata="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" path="m1778507,l,,,6108r1778507,l1778507,xe" fillcolor="black" stroked="f">
                 <v:path arrowok="t"/>
                 <w10:wrap anchorx="page" anchory="page"/>
               </v:shape>
@@ -387,10 +387,34 @@
         <w:t>»</w:t>
       </w:r>
     </w:p>
+    <w:p>
+      <w:pPr>
+        <w:pStyle w:val="a3"/>
+        <w:spacing w:before="93" w:after="1"/>
+        <w:jc w:val="center"/>
+        <w:rPr>
+          <w:b/>
+          <w:szCs w:val="22"/>
+          <w:lang w:val="en-US"/>
+        </w:rPr>
+      </w:pPr>
+    </w:p>
+    <w:p>
+      <w:pPr>
+        <w:pStyle w:val="a3"/>
+        <w:spacing w:before="93" w:after="1"/>
+        <w:jc w:val="center"/>
+        <w:rPr>
+          <w:b/>
+          <w:szCs w:val="22"/>
+          <w:lang w:val="en-US"/>
+        </w:rPr>
+      </w:pPr>
+    </w:p>
     <w:tbl>
       <w:tblPr>
         <w:tblStyle w:val="TableNormal"/>
-        <w:tblW w:w="0" w:type="auto"/>
+        <w:tblW w:w="14592" w:type="dxa"/>
         <w:tblInd w:w="150" w:type="dxa"/>
         <w:tblBorders>
           <w:top w:val="single" w:sz="4" w:space="0" w:color="000000"/>
@@ -413,7 +437,7 @@
       </w:tblGrid>
       <w:tr>
         <w:trPr>
-          <w:trHeight w:val="1931"/>
+          <w:trHeight w:val="1250"/>
         </w:trPr>
         <w:tc>
           <w:tcPr>
@@ -544,54 +568,8 @@
                 <w:sz w:val="24"/>
                 <w:szCs w:val="21"/>
               </w:rPr>
-              <w:t xml:space="preserve">Number </w:t>
-            </w:r>
-            <w:proofErr w:type="spellStart"/>
-            <w:r>
-              <w:rPr>
-                <w:b/>
-                <w:sz w:val="24"/>
-                <w:szCs w:val="21"/>
-              </w:rPr>
-              <w:t>of</w:t>
-            </w:r>
-            <w:proofErr w:type="spellEnd"/>
-            <w:r>
-              <w:rPr>
-                <w:b/>
-                <w:sz w:val="24"/>
-                <w:szCs w:val="21"/>
-              </w:rPr>
-              <w:t xml:space="preserve"> </w:t>
-            </w:r>
-            <w:proofErr w:type="spellStart"/>
-            <w:r>
-              <w:rPr>
-                <w:b/>
-                <w:sz w:val="24"/>
-                <w:szCs w:val="21"/>
-              </w:rPr>
-              <w:t>printed</w:t>
-            </w:r>
-            <w:proofErr w:type="spellEnd"/>
-            <w:r>
-              <w:rPr>
-                <w:b/>
-                <w:sz w:val="24"/>
-                <w:szCs w:val="21"/>
-              </w:rPr>
-              <w:t xml:space="preserve"> </w:t>
-            </w:r>
-            <w:proofErr w:type="spellStart"/>
-            <w:r>
-              <w:rPr>
-                <w:b/>
-                <w:sz w:val="24"/>
-                <w:szCs w:val="21"/>
-              </w:rPr>
-              <w:t>pages</w:t>
-            </w:r>
-            <w:proofErr w:type="spellEnd"/>
+              <w:t>Number of printed pages</w:t>
+            </w:r>
           </w:p>
         </w:tc>
         <w:tc>
@@ -615,36 +593,8 @@
                 <w:sz w:val="24"/>
                 <w:szCs w:val="21"/>
               </w:rPr>
-              <w:t>Co-</w:t>
-            </w:r>
-            <w:proofErr w:type="spellStart"/>
-            <w:r>
-              <w:rPr>
-                <w:b/>
-                <w:sz w:val="24"/>
-                <w:szCs w:val="21"/>
-              </w:rPr>
-              <w:t>authors</w:t>
-            </w:r>
-            <w:proofErr w:type="spellEnd"/>
-            <w:r>
-              <w:rPr>
-                <w:b/>
-                <w:sz w:val="24"/>
-                <w:szCs w:val="21"/>
-              </w:rPr>
-              <w:t xml:space="preserve">’ </w:t>
-            </w:r>
-            <w:proofErr w:type="spellStart"/>
-            <w:r>
-              <w:rPr>
-                <w:b/>
-                <w:sz w:val="24"/>
-                <w:szCs w:val="21"/>
-              </w:rPr>
-              <w:t>surnames</w:t>
-            </w:r>
-            <w:proofErr w:type="spellEnd"/>
+              <w:t>Co-authors’ surnames</w:t>
+            </w:r>
           </w:p>
         </w:tc>
       </w:tr>
@@ -859,6 +809,185 @@
       </w:tr>
       <w:tr>
         <w:trPr>
+          <w:trHeight w:val="321"/>
+        </w:trPr>
+        <w:tc>
+          <w:tcPr>
+            <w:tcW w:w="530" w:type="dxa"/>
+          </w:tcPr>
+          <w:p>
+            <w:pPr>
+              <w:pStyle w:val="TableParagraph"/>
+              <w:spacing w:line="301" w:lineRule="exact"/>
+              <w:ind w:left="16" w:right="3"/>
+              <w:jc w:val="center"/>
+              <w:rPr>
+                <w:bCs/>
+                <w:spacing w:val="-10"/>
+                <w:sz w:val="24"/>
+                <w:szCs w:val="21"/>
+              </w:rPr>
+            </w:pPr>
+            <w:r>
+              <w:rPr>
+                <w:bCs/>
+                <w:spacing w:val="-10"/>
+                <w:sz w:val="24"/>
+                <w:szCs w:val="21"/>
+              </w:rPr>
+              <w:t>{#i_rows}{no}</w:t>
+            </w:r>
+          </w:p>
+        </w:tc>
+        <w:tc>
+          <w:tcPr>
+            <w:tcW w:w="2812" w:type="dxa"/>
+          </w:tcPr>
+          <w:p>
+            <w:pPr>
+              <w:pStyle w:val="TableParagraph"/>
+              <w:spacing w:line="301" w:lineRule="exact"/>
+              <w:ind w:left="19" w:right="2"/>
+              <w:jc w:val="center"/>
+              <w:rPr>
+                <w:bCs/>
+                <w:spacing w:val="-10"/>
+                <w:sz w:val="24"/>
+                <w:szCs w:val="21"/>
+              </w:rPr>
+            </w:pPr>
+            <w:r>
+              <w:rPr>
+                <w:bCs/>
+                <w:spacing w:val="-10"/>
+                <w:sz w:val="24"/>
+                <w:szCs w:val="21"/>
+              </w:rPr>
+              <w:t>{title}</w:t>
+            </w:r>
+          </w:p>
+        </w:tc>
+        <w:tc>
+          <w:tcPr>
+            <w:tcW w:w="2814" w:type="dxa"/>
+          </w:tcPr>
+          <w:p>
+            <w:pPr>
+              <w:pStyle w:val="TableParagraph"/>
+              <w:spacing w:line="301" w:lineRule="exact"/>
+              <w:ind w:left="16"/>
+              <w:jc w:val="center"/>
+              <w:rPr>
+                <w:bCs/>
+                <w:spacing w:val="-10"/>
+                <w:sz w:val="24"/>
+                <w:szCs w:val="21"/>
+                <w:lang w:val="en-US"/>
+              </w:rPr>
+            </w:pPr>
+            <w:r>
+              <w:rPr>
+                <w:bCs/>
+                <w:spacing w:val="-10"/>
+                <w:sz w:val="24"/>
+                <w:szCs w:val="21"/>
+                <w:lang w:val="en-US"/>
+              </w:rPr>
+              <w:t>{format}</w:t>
+            </w:r>
+          </w:p>
+        </w:tc>
+        <w:tc>
+          <w:tcPr>
+            <w:tcW w:w="2812" w:type="dxa"/>
+          </w:tcPr>
+          <w:p>
+            <w:pPr>
+              <w:pStyle w:val="TableParagraph"/>
+              <w:spacing w:line="301" w:lineRule="exact"/>
+              <w:ind w:left="19" w:right="3"/>
+              <w:jc w:val="center"/>
+              <w:rPr>
+                <w:bCs/>
+                <w:spacing w:val="-10"/>
+                <w:sz w:val="24"/>
+                <w:szCs w:val="21"/>
+                <w:lang w:val="en-US"/>
+              </w:rPr>
+            </w:pPr>
+            <w:r>
+              <w:rPr>
+                <w:bCs/>
+                <w:spacing w:val="-10"/>
+                <w:sz w:val="24"/>
+                <w:szCs w:val="21"/>
+                <w:lang w:val="en-US"/>
+              </w:rPr>
+              <w:t>{pub_info}</w:t>
+            </w:r>
+          </w:p>
+        </w:tc>
+        <w:tc>
+          <w:tcPr>
+            <w:tcW w:w="2812" w:type="dxa"/>
+          </w:tcPr>
+          <w:p>
+            <w:pPr>
+              <w:pStyle w:val="TableParagraph"/>
+              <w:spacing w:line="301" w:lineRule="exact"/>
+              <w:ind w:left="19" w:right="1"/>
+              <w:jc w:val="center"/>
+              <w:rPr>
+                <w:bCs/>
+                <w:spacing w:val="-10"/>
+                <w:sz w:val="24"/>
+                <w:szCs w:val="21"/>
+                <w:lang w:val="en-US"/>
+              </w:rPr>
+            </w:pPr>
+            <w:r>
+              <w:rPr>
+                <w:bCs/>
+                <w:spacing w:val="-10"/>
+                <w:sz w:val="24"/>
+                <w:szCs w:val="21"/>
+                <w:lang w:val="en-US"/>
+              </w:rPr>
+              <w:t>{pages}</w:t>
+            </w:r>
+          </w:p>
+        </w:tc>
+        <w:tc>
+          <w:tcPr>
+            <w:tcW w:w="2812" w:type="dxa"/>
+          </w:tcPr>
+          <w:p>
+            <w:pPr>
+              <w:pStyle w:val="TableParagraph"/>
+              <w:spacing w:line="301" w:lineRule="exact"/>
+              <w:ind w:left="19"/>
+              <w:jc w:val="center"/>
+              <w:rPr>
+                <w:bCs/>
+                <w:spacing w:val="-10"/>
+                <w:sz w:val="24"/>
+                <w:szCs w:val="21"/>
+              </w:rPr>
+            </w:pPr>
+            <w:r>
+              <w:rPr>
+                <w:bCs/>
+                <w:spacing w:val="-10"/>
+                <w:sz w:val="24"/>
+                <w:szCs w:val="21"/>
+              </w:rPr>
+              <w:t>{coauthors}{/i_rows}</w:t>
+            </w:r>
+          </w:p>
+        </w:tc>
+      </w:tr>
+      <w:tr>
+        <w:trPr>
           <w:trHeight w:val="338"/>
         </w:trPr>
         <w:tc>
@@ -904,16 +1033,7 @@
                 <w:szCs w:val="21"/>
                 <w:lang w:val="en-US"/>
               </w:rPr>
-              <w:t>A</w:t>
-            </w:r>
-            <w:r>
-              <w:rPr>
-                <w:b/>
-                <w:sz w:val="24"/>
-                <w:szCs w:val="21"/>
-                <w:lang w:val="en-US"/>
-              </w:rPr>
-              <w:t>rticles published in journals included in the list of editions recommended by the Committee for Quality Assurance in Science and Higher Education of the Ministry of Science and Higher Education of the Republic of Kazakhstan (KOKSON MSHE RK)</w:t>
+              <w:t>Articles published in journals included in the list of editions recommended by the Committee for Quality Assurance in Science and Higher Education of the Ministry of Science and Higher Education of the Republic of Kazakhstan (KOKSON MSHE RK)</w:t>
             </w:r>
           </w:p>
         </w:tc>
@@ -924,6 +1044,223 @@
         </w:trPr>
         <w:tc>
           <w:tcPr>
+            <w:tcW w:w="530" w:type="dxa"/>
+          </w:tcPr>
+          <w:p>
+            <w:pPr>
+              <w:pStyle w:val="TableParagraph"/>
+              <w:spacing w:line="301" w:lineRule="exact"/>
+              <w:ind w:left="16" w:right="3"/>
+              <w:jc w:val="center"/>
+              <w:rPr>
+                <w:bCs/>
+                <w:spacing w:val="-10"/>
+                <w:sz w:val="24"/>
+                <w:szCs w:val="21"/>
+              </w:rPr>
+            </w:pPr>
+            <w:r>
+              <w:rPr>
+                <w:bCs/>
+                <w:spacing w:val="-10"/>
+                <w:sz w:val="24"/>
+                <w:szCs w:val="21"/>
+              </w:rPr>
+              <w:t>{#i</w:t>
+            </w:r>
+            <w:r>
+              <w:rPr>
+                <w:bCs/>
+                <w:spacing w:val="-10"/>
+                <w:sz w:val="24"/>
+                <w:szCs w:val="21"/>
+                <w:lang w:val="en-US"/>
+              </w:rPr>
+              <w:t>i</w:t>
+            </w:r>
+            <w:r>
+              <w:rPr>
+                <w:bCs/>
+                <w:spacing w:val="-10"/>
+                <w:sz w:val="24"/>
+                <w:szCs w:val="21"/>
+              </w:rPr>
+              <w:t>_rows}{no}</w:t>
+            </w:r>
+          </w:p>
+        </w:tc>
+        <w:tc>
+          <w:tcPr>
+            <w:tcW w:w="2812" w:type="dxa"/>
+          </w:tcPr>
+          <w:p>
+            <w:pPr>
+              <w:pStyle w:val="TableParagraph"/>
+              <w:spacing w:line="301" w:lineRule="exact"/>
+              <w:ind w:left="19" w:right="2"/>
+              <w:jc w:val="center"/>
+              <w:rPr>
+                <w:bCs/>
+                <w:spacing w:val="-10"/>
+                <w:sz w:val="24"/>
+                <w:szCs w:val="21"/>
+              </w:rPr>
+            </w:pPr>
+            <w:r>
+              <w:rPr>
+                <w:bCs/>
+                <w:spacing w:val="-10"/>
+                <w:sz w:val="24"/>
+                <w:szCs w:val="21"/>
+              </w:rPr>
+              <w:t>{title}</w:t>
+            </w:r>
+          </w:p>
+        </w:tc>
+        <w:tc>
+          <w:tcPr>
+            <w:tcW w:w="2814" w:type="dxa"/>
+          </w:tcPr>
+          <w:p>
+            <w:pPr>
+              <w:pStyle w:val="TableParagraph"/>
+              <w:spacing w:line="301" w:lineRule="exact"/>
+              <w:ind w:left="16"/>
+              <w:jc w:val="center"/>
+              <w:rPr>
+                <w:bCs/>
+                <w:spacing w:val="-10"/>
+                <w:sz w:val="24"/>
+                <w:szCs w:val="21"/>
+                <w:lang w:val="en-US"/>
+              </w:rPr>
+            </w:pPr>
+            <w:r>
+              <w:rPr>
+                <w:bCs/>
+                <w:spacing w:val="-10"/>
+                <w:sz w:val="24"/>
+                <w:szCs w:val="21"/>
+                <w:lang w:val="en-US"/>
+              </w:rPr>
+              <w:t>{format}</w:t>
+            </w:r>
+          </w:p>
+        </w:tc>
+        <w:tc>
+          <w:tcPr>
+            <w:tcW w:w="2812" w:type="dxa"/>
+          </w:tcPr>
+          <w:p>
+            <w:pPr>
+              <w:pStyle w:val="TableParagraph"/>
+              <w:spacing w:line="301" w:lineRule="exact"/>
+              <w:ind w:left="19" w:right="3"/>
+              <w:jc w:val="center"/>
+              <w:rPr>
+                <w:bCs/>
+                <w:spacing w:val="-10"/>
+                <w:sz w:val="24"/>
+                <w:szCs w:val="21"/>
+                <w:lang w:val="en-US"/>
+              </w:rPr>
+            </w:pPr>
+            <w:r>
+              <w:rPr>
+                <w:bCs/>
+                <w:spacing w:val="-10"/>
+                <w:sz w:val="24"/>
+                <w:szCs w:val="21"/>
+                <w:lang w:val="en-US"/>
+              </w:rPr>
+              <w:t>{pub_info}</w:t>
+            </w:r>
+          </w:p>
+        </w:tc>
+        <w:tc>
+          <w:tcPr>
+            <w:tcW w:w="2812" w:type="dxa"/>
+          </w:tcPr>
+          <w:p>
+            <w:pPr>
+              <w:pStyle w:val="TableParagraph"/>
+              <w:spacing w:line="301" w:lineRule="exact"/>
+              <w:ind w:left="19" w:right="1"/>
+              <w:jc w:val="center"/>
+              <w:rPr>
+                <w:bCs/>
+                <w:spacing w:val="-10"/>
+                <w:sz w:val="24"/>
+                <w:szCs w:val="21"/>
+                <w:lang w:val="en-US"/>
+              </w:rPr>
+            </w:pPr>
+            <w:r>
+              <w:rPr>
+                <w:bCs/>
+                <w:spacing w:val="-10"/>
+                <w:sz w:val="24"/>
+                <w:szCs w:val="21"/>
+                <w:lang w:val="en-US"/>
+              </w:rPr>
+              <w:t>{pages}</w:t>
+            </w:r>
+          </w:p>
+        </w:tc>
+        <w:tc>
+          <w:tcPr>
+            <w:tcW w:w="2812" w:type="dxa"/>
+          </w:tcPr>
+          <w:p>
+            <w:pPr>
+              <w:pStyle w:val="TableParagraph"/>
+              <w:spacing w:line="301" w:lineRule="exact"/>
+              <w:ind w:left="19"/>
+              <w:jc w:val="center"/>
+              <w:rPr>
+                <w:bCs/>
+                <w:spacing w:val="-10"/>
+                <w:sz w:val="24"/>
+                <w:szCs w:val="21"/>
+              </w:rPr>
+            </w:pPr>
+            <w:r>
+              <w:rPr>
+                <w:bCs/>
+                <w:spacing w:val="-10"/>
+                <w:sz w:val="24"/>
+                <w:szCs w:val="21"/>
+              </w:rPr>
+              <w:t>{coauthors}{/i</w:t>
+            </w:r>
+            <w:r>
+              <w:rPr>
+                <w:bCs/>
+                <w:spacing w:val="-10"/>
+                <w:sz w:val="24"/>
+                <w:szCs w:val="21"/>
+                <w:lang w:val="en-US"/>
+              </w:rPr>
+              <w:t>i</w:t>
+            </w:r>
+            <w:r>
+              <w:rPr>
+                <w:bCs/>
+                <w:spacing w:val="-10"/>
+                <w:sz w:val="24"/>
+                <w:szCs w:val="21"/>
+              </w:rPr>
+              <w:t>_rows}</w:t>
+            </w:r>
+          </w:p>
+        </w:tc>
+      </w:tr>
+      <w:tr>
+        <w:trPr>
+          <w:trHeight w:val="321"/>
+        </w:trPr>
+        <w:tc>
+          <w:tcPr>
             <w:tcW w:w="14592" w:type="dxa"/>
             <w:gridSpan w:val="6"/>
           </w:tcPr>
@@ -955,16 +1292,244 @@
                 <w:szCs w:val="21"/>
                 <w:lang w:val="en-US"/>
               </w:rPr>
-              <w:t>L</w:t>
-            </w:r>
-            <w:r>
-              <w:rPr>
-                <w:b/>
-                <w:sz w:val="24"/>
-                <w:szCs w:val="21"/>
-                <w:lang w:val="en-US"/>
-              </w:rPr>
-              <w:t>ist of scientific works in materials of international conferences and others</w:t>
+              <w:t>List of scientific works in materials of international conferences and others</w:t>
+            </w:r>
+          </w:p>
+        </w:tc>
+      </w:tr>
+      <w:tr>
+        <w:trPr>
+          <w:trHeight w:val="321"/>
+        </w:trPr>
+        <w:tc>
+          <w:tcPr>
+            <w:tcW w:w="530" w:type="dxa"/>
+          </w:tcPr>
+          <w:p>
+            <w:pPr>
+              <w:pStyle w:val="TableParagraph"/>
+              <w:spacing w:line="301" w:lineRule="exact"/>
+              <w:ind w:left="16" w:right="3"/>
+              <w:jc w:val="center"/>
+              <w:rPr>
+                <w:bCs/>
+                <w:spacing w:val="-10"/>
+                <w:sz w:val="24"/>
+                <w:szCs w:val="21"/>
+              </w:rPr>
+            </w:pPr>
+            <w:r>
+              <w:rPr>
+                <w:bCs/>
+                <w:spacing w:val="-10"/>
+                <w:sz w:val="24"/>
+                <w:szCs w:val="21"/>
+              </w:rPr>
+              <w:t>{#i</w:t>
+            </w:r>
+            <w:r>
+              <w:rPr>
+                <w:bCs/>
+                <w:spacing w:val="-10"/>
+                <w:sz w:val="24"/>
+                <w:szCs w:val="21"/>
+                <w:lang w:val="en-US"/>
+              </w:rPr>
+              <w:t>i</w:t>
+            </w:r>
+            <w:r>
+              <w:rPr>
+                <w:bCs/>
+                <w:spacing w:val="-10"/>
+                <w:sz w:val="24"/>
+                <w:szCs w:val="21"/>
+                <w:lang w:val="en-US"/>
+              </w:rPr>
+              <w:t>i</w:t>
+            </w:r>
+            <w:r>
+              <w:rPr>
+                <w:bCs/>
+                <w:spacing w:val="-10"/>
+                <w:sz w:val="24"/>
+                <w:szCs w:val="21"/>
+              </w:rPr>
+              <w:t>_rows}{no}</w:t>
+            </w:r>
+          </w:p>
+        </w:tc>
+        <w:tc>
+          <w:tcPr>
+            <w:tcW w:w="2812" w:type="dxa"/>
+          </w:tcPr>
+          <w:p>
+            <w:pPr>
+              <w:pStyle w:val="TableParagraph"/>
+              <w:spacing w:line="301" w:lineRule="exact"/>
+              <w:ind w:left="19" w:right="2"/>
+              <w:jc w:val="center"/>
+              <w:rPr>
+                <w:bCs/>
+                <w:spacing w:val="-10"/>
+                <w:sz w:val="24"/>
+                <w:szCs w:val="21"/>
+              </w:rPr>
+            </w:pPr>
+            <w:r>
+              <w:rPr>
+                <w:bCs/>
+                <w:spacing w:val="-10"/>
+                <w:sz w:val="24"/>
+                <w:szCs w:val="21"/>
+              </w:rPr>
+              <w:t>{title}</w:t>
+            </w:r>
+          </w:p>
+        </w:tc>
+        <w:tc>
+          <w:tcPr>
+            <w:tcW w:w="2814" w:type="dxa"/>
+          </w:tcPr>
+          <w:p>
+            <w:pPr>
+              <w:pStyle w:val="TableParagraph"/>
+              <w:spacing w:line="301" w:lineRule="exact"/>
+              <w:ind w:left="16"/>
+              <w:jc w:val="center"/>
+              <w:rPr>
+                <w:bCs/>
+                <w:spacing w:val="-10"/>
+                <w:sz w:val="24"/>
+                <w:szCs w:val="21"/>
+                <w:lang w:val="en-US"/>
+              </w:rPr>
+            </w:pPr>
+            <w:r>
+              <w:rPr>
+                <w:bCs/>
+                <w:spacing w:val="-10"/>
+                <w:sz w:val="24"/>
+                <w:szCs w:val="21"/>
+                <w:lang w:val="en-US"/>
+              </w:rPr>
+              <w:t>{format}</w:t>
+            </w:r>
+          </w:p>
+        </w:tc>
+        <w:tc>
+          <w:tcPr>
+            <w:tcW w:w="2812" w:type="dxa"/>
+          </w:tcPr>
+          <w:p>
+            <w:pPr>
+              <w:pStyle w:val="TableParagraph"/>
+              <w:spacing w:line="301" w:lineRule="exact"/>
+              <w:ind w:left="19" w:right="3"/>
+              <w:jc w:val="center"/>
+              <w:rPr>
+                <w:bCs/>
+                <w:spacing w:val="-10"/>
+                <w:sz w:val="24"/>
+                <w:szCs w:val="21"/>
+                <w:lang w:val="en-US"/>
+              </w:rPr>
+            </w:pPr>
+            <w:r>
+              <w:rPr>
+                <w:bCs/>
+                <w:spacing w:val="-10"/>
+                <w:sz w:val="24"/>
+                <w:szCs w:val="21"/>
+                <w:lang w:val="en-US"/>
+              </w:rPr>
+              <w:t>{pub_info}</w:t>
+            </w:r>
+          </w:p>
+        </w:tc>
+        <w:tc>
+          <w:tcPr>
+            <w:tcW w:w="2812" w:type="dxa"/>
+          </w:tcPr>
+          <w:p>
+            <w:pPr>
+              <w:pStyle w:val="TableParagraph"/>
+              <w:spacing w:line="301" w:lineRule="exact"/>
+              <w:ind w:left="19" w:right="1"/>
+              <w:jc w:val="center"/>
+              <w:rPr>
+                <w:bCs/>
+                <w:spacing w:val="-10"/>
+                <w:sz w:val="24"/>
+                <w:szCs w:val="21"/>
+                <w:lang w:val="en-US"/>
+              </w:rPr>
+            </w:pPr>
+            <w:r>
+              <w:rPr>
+                <w:bCs/>
+                <w:spacing w:val="-10"/>
+                <w:sz w:val="24"/>
+                <w:szCs w:val="21"/>
+                <w:lang w:val="en-US"/>
+              </w:rPr>
+              <w:t>{pages}</w:t>
+            </w:r>
+          </w:p>
+        </w:tc>
+        <w:tc>
+          <w:tcPr>
+            <w:tcW w:w="2812" w:type="dxa"/>
+          </w:tcPr>
+          <w:p>
+            <w:pPr>
+              <w:pStyle w:val="TableParagraph"/>
+              <w:spacing w:line="301" w:lineRule="exact"/>
+              <w:ind w:left="19"/>
+              <w:jc w:val="center"/>
+              <w:rPr>
+                <w:bCs/>
+                <w:spacing w:val="-10"/>
+                <w:sz w:val="24"/>
+                <w:szCs w:val="21"/>
+              </w:rPr>
+            </w:pPr>
+            <w:r>
+              <w:rPr>
+                <w:bCs/>
+                <w:spacing w:val="-10"/>
+                <w:sz w:val="24"/>
+                <w:szCs w:val="21"/>
+              </w:rPr>
+              <w:t>{coauthors}{/i</w:t>
+            </w:r>
+            <w:r>
+              <w:rPr>
+                <w:bCs/>
+                <w:spacing w:val="-10"/>
+                <w:sz w:val="24"/>
+                <w:szCs w:val="21"/>
+                <w:lang w:val="en-US"/>
+              </w:rPr>
+              <w:t>i</w:t>
+            </w:r>
+            <w:r>
+              <w:rPr>
+                <w:bCs/>
+                <w:spacing w:val="-10"/>
+                <w:sz w:val="24"/>
+                <w:szCs w:val="21"/>
+                <w:lang w:val="en-US"/>
+              </w:rPr>
+              <w:t>i</w:t>
+            </w:r>
+            <w:r>
+              <w:rPr>
+                <w:bCs/>
+                <w:spacing w:val="-10"/>
+                <w:sz w:val="24"/>
+                <w:szCs w:val="21"/>
+              </w:rPr>
+              <w:t>_rows}</w:t>
             </w:r>
           </w:p>
         </w:tc>
@@ -1006,16 +1571,235 @@
                 <w:szCs w:val="21"/>
                 <w:lang w:val="en-US"/>
               </w:rPr>
-              <w:t>I</w:t>
-            </w:r>
-            <w:r>
-              <w:rPr>
-                <w:b/>
-                <w:sz w:val="24"/>
-                <w:szCs w:val="21"/>
-                <w:lang w:val="en-US"/>
-              </w:rPr>
-              <w:t>ntellectual property (patents, copyrights, inventions, etc.)</w:t>
+              <w:t>Intellectual property (patents, copyrights, inventions, etc.)</w:t>
+            </w:r>
+          </w:p>
+        </w:tc>
+      </w:tr>
+      <w:tr>
+        <w:trPr>
+          <w:trHeight w:val="321"/>
+        </w:trPr>
+        <w:tc>
+          <w:tcPr>
+            <w:tcW w:w="530" w:type="dxa"/>
+          </w:tcPr>
+          <w:p>
+            <w:pPr>
+              <w:pStyle w:val="TableParagraph"/>
+              <w:spacing w:line="301" w:lineRule="exact"/>
+              <w:ind w:left="16" w:right="3"/>
+              <w:jc w:val="center"/>
+              <w:rPr>
+                <w:bCs/>
+                <w:spacing w:val="-10"/>
+                <w:sz w:val="24"/>
+                <w:szCs w:val="21"/>
+              </w:rPr>
+            </w:pPr>
+            <w:r>
+              <w:rPr>
+                <w:bCs/>
+                <w:spacing w:val="-10"/>
+                <w:sz w:val="24"/>
+                <w:szCs w:val="21"/>
+              </w:rPr>
+              <w:lastRenderedPageBreak/>
+              <w:t>{#</w:t>
+            </w:r>
+            <w:r>
+              <w:rPr>
+                <w:bCs/>
+                <w:spacing w:val="-10"/>
+                <w:sz w:val="24"/>
+                <w:szCs w:val="21"/>
+                <w:lang w:val="en-US"/>
+              </w:rPr>
+              <w:t>i</w:t>
+            </w:r>
+            <w:r>
+              <w:rPr>
+                <w:bCs/>
+                <w:spacing w:val="-10"/>
+                <w:sz w:val="24"/>
+                <w:szCs w:val="21"/>
+                <w:lang w:val="en-US"/>
+              </w:rPr>
+              <w:t>v</w:t>
+            </w:r>
+            <w:r>
+              <w:rPr>
+                <w:bCs/>
+                <w:spacing w:val="-10"/>
+                <w:sz w:val="24"/>
+                <w:szCs w:val="21"/>
+              </w:rPr>
+              <w:t>_rows}{no}</w:t>
+            </w:r>
+          </w:p>
+        </w:tc>
+        <w:tc>
+          <w:tcPr>
+            <w:tcW w:w="2812" w:type="dxa"/>
+          </w:tcPr>
+          <w:p>
+            <w:pPr>
+              <w:pStyle w:val="TableParagraph"/>
+              <w:spacing w:line="301" w:lineRule="exact"/>
+              <w:ind w:left="19" w:right="2"/>
+              <w:jc w:val="center"/>
+              <w:rPr>
+                <w:bCs/>
+                <w:spacing w:val="-10"/>
+                <w:sz w:val="24"/>
+                <w:szCs w:val="21"/>
+              </w:rPr>
+            </w:pPr>
+            <w:r>
+              <w:rPr>
+                <w:bCs/>
+                <w:spacing w:val="-10"/>
+                <w:sz w:val="24"/>
+                <w:szCs w:val="21"/>
+              </w:rPr>
+              <w:t>{title}</w:t>
+            </w:r>
+          </w:p>
+        </w:tc>
+        <w:tc>
+          <w:tcPr>
+            <w:tcW w:w="2814" w:type="dxa"/>
+          </w:tcPr>
+          <w:p>
+            <w:pPr>
+              <w:pStyle w:val="TableParagraph"/>
+              <w:spacing w:line="301" w:lineRule="exact"/>
+              <w:ind w:left="16"/>
+              <w:jc w:val="center"/>
+              <w:rPr>
+                <w:bCs/>
+                <w:spacing w:val="-10"/>
+                <w:sz w:val="24"/>
+                <w:szCs w:val="21"/>
+                <w:lang w:val="en-US"/>
+              </w:rPr>
+            </w:pPr>
+            <w:r>
+              <w:rPr>
+                <w:bCs/>
+                <w:spacing w:val="-10"/>
+                <w:sz w:val="24"/>
+                <w:szCs w:val="21"/>
+                <w:lang w:val="en-US"/>
+              </w:rPr>
+              <w:t>{format}</w:t>
+            </w:r>
+          </w:p>
+        </w:tc>
+        <w:tc>
+          <w:tcPr>
+            <w:tcW w:w="2812" w:type="dxa"/>
+          </w:tcPr>
+          <w:p>
+            <w:pPr>
+              <w:pStyle w:val="TableParagraph"/>
+              <w:spacing w:line="301" w:lineRule="exact"/>
+              <w:ind w:left="19" w:right="3"/>
+              <w:jc w:val="center"/>
+              <w:rPr>
+                <w:bCs/>
+                <w:spacing w:val="-10"/>
+                <w:sz w:val="24"/>
+                <w:szCs w:val="21"/>
+                <w:lang w:val="en-US"/>
+              </w:rPr>
+            </w:pPr>
+            <w:r>
+              <w:rPr>
+                <w:bCs/>
+                <w:spacing w:val="-10"/>
+                <w:sz w:val="24"/>
+                <w:szCs w:val="21"/>
+                <w:lang w:val="en-US"/>
+              </w:rPr>
+              <w:t>{pub_info}</w:t>
+            </w:r>
+          </w:p>
+        </w:tc>
+        <w:tc>
+          <w:tcPr>
+            <w:tcW w:w="2812" w:type="dxa"/>
+          </w:tcPr>
+          <w:p>
+            <w:pPr>
+              <w:pStyle w:val="TableParagraph"/>
+              <w:spacing w:line="301" w:lineRule="exact"/>
+              <w:ind w:left="19" w:right="1"/>
+              <w:jc w:val="center"/>
+              <w:rPr>
+                <w:bCs/>
+                <w:spacing w:val="-10"/>
+                <w:sz w:val="24"/>
+                <w:szCs w:val="21"/>
+                <w:lang w:val="en-US"/>
+              </w:rPr>
+            </w:pPr>
+            <w:r>
+              <w:rPr>
+                <w:bCs/>
+                <w:spacing w:val="-10"/>
+                <w:sz w:val="24"/>
+                <w:szCs w:val="21"/>
+                <w:lang w:val="en-US"/>
+              </w:rPr>
+              <w:t>{pages}</w:t>
+            </w:r>
+          </w:p>
+        </w:tc>
+        <w:tc>
+          <w:tcPr>
+            <w:tcW w:w="2812" w:type="dxa"/>
+          </w:tcPr>
+          <w:p>
+            <w:pPr>
+              <w:pStyle w:val="TableParagraph"/>
+              <w:spacing w:line="301" w:lineRule="exact"/>
+              <w:ind w:left="19"/>
+              <w:jc w:val="center"/>
+              <w:rPr>
+                <w:bCs/>
+                <w:spacing w:val="-10"/>
+                <w:sz w:val="24"/>
+                <w:szCs w:val="21"/>
+              </w:rPr>
+            </w:pPr>
+            <w:r>
+              <w:rPr>
+                <w:bCs/>
+                <w:spacing w:val="-10"/>
+                <w:sz w:val="24"/>
+                <w:szCs w:val="21"/>
+              </w:rPr>
+              <w:t>{coauthors}{/i</w:t>
+            </w:r>
+            <w:r>
+              <w:rPr>
+                <w:bCs/>
+                <w:spacing w:val="-10"/>
+                <w:sz w:val="24"/>
+                <w:szCs w:val="21"/>
+                <w:lang w:val="en-US"/>
+              </w:rPr>
+              <w:t>v</w:t>
+            </w:r>
+            <w:r>
+              <w:rPr>
+                <w:bCs/>
+                <w:spacing w:val="-10"/>
+                <w:sz w:val="24"/>
+                <w:szCs w:val="21"/>
+              </w:rPr>
+              <w:t>_rows}</w:t>
             </w:r>
           </w:p>
         </w:tc>

</xml_diff>